<commit_message>
:books: Update lorenzos bio
</commit_message>
<xml_diff>
--- a/data/construction/gi_website_text.docx
+++ b/data/construction/gi_website_text.docx
@@ -885,24 +885,125 @@
         <w:jc w:val="both"/>
         <w:rPr>
           <w:rFonts w:ascii="Arial" w:hAnsi="Arial" w:cs="Arial"/>
-          <w:color w:val="1D1C1D"/>
-          <w:sz w:val="23"/>
-          <w:szCs w:val="23"/>
-          <w:shd w:val="clear" w:color="auto" w:fill="F8F8F8"/>
-        </w:rPr>
-      </w:pPr>
-      <w:bookmarkStart w:id="0" w:name="_GoBack"/>
-      <w:r>
-        <w:rPr>
-          <w:rFonts w:ascii="Arial" w:hAnsi="Arial" w:cs="Arial"/>
           <w:color w:val="222222"/>
           <w:sz w:val="20"/>
           <w:szCs w:val="20"/>
           <w:shd w:val="clear" w:color="auto" w:fill="FFFFFF"/>
         </w:rPr>
+      </w:pPr>
+      <w:r>
+        <w:rPr>
+          <w:rFonts w:ascii="Arial" w:hAnsi="Arial" w:cs="Arial"/>
+          <w:color w:val="222222"/>
+          <w:sz w:val="20"/>
+          <w:szCs w:val="20"/>
+          <w:shd w:val="clear" w:color="auto" w:fill="FFFFFF"/>
+        </w:rPr>
         <w:t>Ahmed received his bachelor’s degree in civil engineering in 2011 and his master’s degree in mineral engineering in 2014 from the New Mexico Institute of Mining and Technology.  After graduating, he worked for several years as a geotechnical engineer performing site characterizations and providing design recommendations.  In 2017, he started working on a PhD in geotechnical engineering.  His research is in the area of offshore structures under the supervision of Dr. Gilbert.  Ahmed enjoys teaching and hopes to pursue a career in academia or education.</w:t>
       </w:r>
+    </w:p>
+    <w:p>
+      <w:pPr>
+        <w:jc w:val="both"/>
+        <w:rPr>
+          <w:rFonts w:ascii="Arial" w:hAnsi="Arial" w:cs="Arial"/>
+          <w:color w:val="222222"/>
+          <w:sz w:val="20"/>
+          <w:szCs w:val="20"/>
+          <w:shd w:val="clear" w:color="auto" w:fill="FFFFFF"/>
+        </w:rPr>
+      </w:pPr>
+    </w:p>
+    <w:p>
+      <w:pPr>
+        <w:jc w:val="both"/>
+        <w:rPr>
+          <w:rFonts w:ascii="Arial" w:hAnsi="Arial" w:cs="Arial"/>
+          <w:color w:val="1D1C1D"/>
+          <w:sz w:val="23"/>
+          <w:szCs w:val="23"/>
+          <w:shd w:val="clear" w:color="auto" w:fill="F8F8F8"/>
+        </w:rPr>
+      </w:pPr>
+      <w:r>
+        <w:rPr>
+          <w:rFonts w:ascii="Arial" w:hAnsi="Arial" w:cs="Arial"/>
+          <w:color w:val="222222"/>
+        </w:rPr>
+        <w:t xml:space="preserve">Lorenzo is a Masters student working with Dr. </w:t>
+      </w:r>
+      <w:proofErr w:type="spellStart"/>
+      <w:r>
+        <w:rPr>
+          <w:rFonts w:ascii="Arial" w:hAnsi="Arial" w:cs="Arial"/>
+          <w:color w:val="222222"/>
+        </w:rPr>
+        <w:t>Zornberg</w:t>
+      </w:r>
+      <w:proofErr w:type="spellEnd"/>
+      <w:r>
+        <w:rPr>
+          <w:rFonts w:ascii="Arial" w:hAnsi="Arial" w:cs="Arial"/>
+          <w:color w:val="222222"/>
+        </w:rPr>
+        <w:t xml:space="preserve"> on </w:t>
+      </w:r>
+      <w:proofErr w:type="spellStart"/>
+      <w:r>
+        <w:rPr>
+          <w:rFonts w:ascii="Arial" w:hAnsi="Arial" w:cs="Arial"/>
+          <w:color w:val="222222"/>
+        </w:rPr>
+        <w:t>geosynthetic</w:t>
+      </w:r>
+      <w:proofErr w:type="spellEnd"/>
+      <w:r>
+        <w:rPr>
+          <w:rFonts w:ascii="Arial" w:hAnsi="Arial" w:cs="Arial"/>
+          <w:color w:val="222222"/>
+        </w:rPr>
+        <w:t xml:space="preserve"> reinforcement for road bases. After graduation, he wants to work on large international infrastructure projects to satisfy his desires to travel and practice engineering worldwide. He received his bachelor's degree in Civil Engineering from Lawrence Technological University which included two years in the university's golf team. </w:t>
+      </w:r>
+      <w:r>
+        <w:rPr>
+          <w:rFonts w:ascii="Arial" w:hAnsi="Arial" w:cs="Arial"/>
+          <w:color w:val="222222"/>
+          <w:shd w:val="clear" w:color="auto" w:fill="FFFFFF"/>
+        </w:rPr>
+        <w:t>He is an active member of Toastmasters International, a public speaking club and he writes on the ”Engineering your Well-Being” blog. </w:t>
+      </w:r>
+      <w:r>
+        <w:rPr>
+          <w:rFonts w:ascii="Arial" w:hAnsi="Arial" w:cs="Arial"/>
+          <w:color w:val="222222"/>
+        </w:rPr>
+        <w:t xml:space="preserve">He is from the small beach town of </w:t>
+      </w:r>
+      <w:proofErr w:type="spellStart"/>
+      <w:r>
+        <w:rPr>
+          <w:rFonts w:ascii="Arial" w:hAnsi="Arial" w:cs="Arial"/>
+          <w:color w:val="222222"/>
+        </w:rPr>
+        <w:t>Necochea</w:t>
+      </w:r>
+      <w:proofErr w:type="spellEnd"/>
+      <w:r>
+        <w:rPr>
+          <w:rFonts w:ascii="Arial" w:hAnsi="Arial" w:cs="Arial"/>
+          <w:color w:val="222222"/>
+        </w:rPr>
+        <w:t>, Argentina. He enjoys playing sports, mainly tennis, soccer and golf and eating outside, especially for br</w:t>
+      </w:r>
+      <w:bookmarkStart w:id="0" w:name="_GoBack"/>
       <w:bookmarkEnd w:id="0"/>
+      <w:r>
+        <w:rPr>
+          <w:rFonts w:ascii="Arial" w:hAnsi="Arial" w:cs="Arial"/>
+          <w:color w:val="222222"/>
+        </w:rPr>
+        <w:t>unch.</w:t>
+      </w:r>
     </w:p>
     <w:sectPr>
       <w:pgSz w:w="12240" w:h="15840"/>

</xml_diff>